<commit_message>
Updates due to Kinser Annotation
</commit_message>
<xml_diff>
--- a/Offical Requirements.docx
+++ b/Offical Requirements.docx
@@ -33,7 +33,43 @@
           <w:sz w:val="24"/>
           <w:szCs w:val="24"/>
         </w:rPr>
-        <w:t xml:space="preserve">Requirements are like goals in that they should be SMART: Specific Measurable Achievable Relevant and Timely. Specific in that they are not vague and they represent an important aspect of the solution. Measurable indicates that it can be tested or verified. That is to say, there is a way to prove the solution includes or meets this requirement. Relevant means that it has some value (either business value or value to the end user). Timely means that it can be done in a reasonable or realistic amount of time (e.g., requiring energy companies to have cold fusion in place by 2030 is not timely). </w:t>
+        <w:t xml:space="preserve">Requirements are like goals in that they should be SMART: Specific Measurable Achievable Relevant and Timely. Specific in that they are not </w:t>
+      </w:r>
+      <w:proofErr w:type="gramStart"/>
+      <w:r>
+        <w:rPr>
+          <w:rFonts w:ascii="Times New Roman" w:hAnsi="Times New Roman" w:cs="Times New Roman"/>
+          <w:sz w:val="24"/>
+          <w:szCs w:val="24"/>
+        </w:rPr>
+        <w:t>vague</w:t>
+      </w:r>
+      <w:proofErr w:type="gramEnd"/>
+      <w:r>
+        <w:rPr>
+          <w:rFonts w:ascii="Times New Roman" w:hAnsi="Times New Roman" w:cs="Times New Roman"/>
+          <w:sz w:val="24"/>
+          <w:szCs w:val="24"/>
+        </w:rPr>
+        <w:t xml:space="preserve"> and they represent an important aspect of the solution. Measurable indicates that it can be tested or verified. </w:t>
+      </w:r>
+      <w:proofErr w:type="gramStart"/>
+      <w:r>
+        <w:rPr>
+          <w:rFonts w:ascii="Times New Roman" w:hAnsi="Times New Roman" w:cs="Times New Roman"/>
+          <w:sz w:val="24"/>
+          <w:szCs w:val="24"/>
+        </w:rPr>
+        <w:t>That is to say, there</w:t>
+      </w:r>
+      <w:proofErr w:type="gramEnd"/>
+      <w:r>
+        <w:rPr>
+          <w:rFonts w:ascii="Times New Roman" w:hAnsi="Times New Roman" w:cs="Times New Roman"/>
+          <w:sz w:val="24"/>
+          <w:szCs w:val="24"/>
+        </w:rPr>
+        <w:t xml:space="preserve"> is a way to prove the solution includes or meets this requirement. Relevant means that it has some value (either business value or value to the end user). Timely means that it can be done in a reasonable or realistic amount of time (e.g., requiring energy companies to have cold fusion in place by 2030 is not timely). </w:t>
       </w:r>
     </w:p>
     <w:p>
@@ -89,7 +125,25 @@
           <w:sz w:val="24"/>
           <w:szCs w:val="24"/>
         </w:rPr>
-        <w:t xml:space="preserve">The system shall display a list of mental health resources on the frontend. </w:t>
+        <w:t xml:space="preserve">The system shall display a list of mental health resources on the </w:t>
+      </w:r>
+      <w:proofErr w:type="gramStart"/>
+      <w:r>
+        <w:rPr>
+          <w:rFonts w:ascii="Times New Roman" w:hAnsi="Times New Roman" w:cs="Times New Roman"/>
+          <w:sz w:val="24"/>
+          <w:szCs w:val="24"/>
+        </w:rPr>
+        <w:t>frontend</w:t>
+      </w:r>
+      <w:proofErr w:type="gramEnd"/>
+      <w:r>
+        <w:rPr>
+          <w:rFonts w:ascii="Times New Roman" w:hAnsi="Times New Roman" w:cs="Times New Roman"/>
+          <w:sz w:val="24"/>
+          <w:szCs w:val="24"/>
+        </w:rPr>
+        <w:t xml:space="preserve">. </w:t>
       </w:r>
     </w:p>
     <w:p>
@@ -118,7 +172,7 @@
       <w:pPr>
         <w:pStyle w:val="ListParagraph"/>
         <w:numPr>
-          <w:ilvl w:val="0"/>
+          <w:ilvl w:val="1"/>
           <w:numId w:val="2"/>
         </w:numPr>
         <w:rPr>
@@ -127,14 +181,6 @@
           <w:szCs w:val="24"/>
         </w:rPr>
       </w:pPr>
-      <w:r>
-        <w:rPr>
-          <w:rFonts w:ascii="Times New Roman" w:hAnsi="Times New Roman" w:cs="Times New Roman"/>
-          <w:sz w:val="24"/>
-          <w:szCs w:val="24"/>
-        </w:rPr>
-        <w:t xml:space="preserve">The system shall display appropriate information for facilities. </w:t>
-      </w:r>
     </w:p>
     <w:p>
       <w:pPr>
@@ -155,8 +201,22 @@
           <w:sz w:val="24"/>
           <w:szCs w:val="24"/>
         </w:rPr>
-        <w:t xml:space="preserve">The system shall display appropriate information for medication management resources. </w:t>
-      </w:r>
+        <w:t xml:space="preserve">The system shall display appropriate information for facilities. </w:t>
+      </w:r>
+    </w:p>
+    <w:p>
+      <w:pPr>
+        <w:pStyle w:val="ListParagraph"/>
+        <w:numPr>
+          <w:ilvl w:val="1"/>
+          <w:numId w:val="2"/>
+        </w:numPr>
+        <w:rPr>
+          <w:rFonts w:ascii="Times New Roman" w:hAnsi="Times New Roman" w:cs="Times New Roman"/>
+          <w:sz w:val="24"/>
+          <w:szCs w:val="24"/>
+        </w:rPr>
+      </w:pPr>
     </w:p>
     <w:p>
       <w:pPr>
@@ -177,24 +237,22 @@
           <w:sz w:val="24"/>
           <w:szCs w:val="24"/>
         </w:rPr>
-        <w:t xml:space="preserve">Users shall be able to search for specific resources based on </w:t>
-      </w:r>
-      <w:r>
-        <w:rPr>
-          <w:rFonts w:ascii="Times New Roman" w:hAnsi="Times New Roman" w:cs="Times New Roman"/>
-          <w:sz w:val="24"/>
-          <w:szCs w:val="24"/>
-        </w:rPr>
-        <w:t xml:space="preserve">at least one </w:t>
-      </w:r>
-      <w:r>
-        <w:rPr>
-          <w:rFonts w:ascii="Times New Roman" w:hAnsi="Times New Roman" w:cs="Times New Roman"/>
-          <w:sz w:val="24"/>
-          <w:szCs w:val="24"/>
-        </w:rPr>
-        <w:t xml:space="preserve">criteria. </w:t>
-      </w:r>
+        <w:t xml:space="preserve">The system shall display appropriate information for medication management resources. </w:t>
+      </w:r>
+    </w:p>
+    <w:p>
+      <w:pPr>
+        <w:pStyle w:val="ListParagraph"/>
+        <w:numPr>
+          <w:ilvl w:val="1"/>
+          <w:numId w:val="2"/>
+        </w:numPr>
+        <w:rPr>
+          <w:rFonts w:ascii="Times New Roman" w:hAnsi="Times New Roman" w:cs="Times New Roman"/>
+          <w:sz w:val="24"/>
+          <w:szCs w:val="24"/>
+        </w:rPr>
+      </w:pPr>
     </w:p>
     <w:p>
       <w:pPr>
@@ -215,7 +273,33 @@
           <w:sz w:val="24"/>
           <w:szCs w:val="24"/>
         </w:rPr>
-        <w:t xml:space="preserve">Users shall be able to submit a request for a new mental health resource to be added to the database through a form on the website. </w:t>
+        <w:t xml:space="preserve">Users shall be able to search for specific resources based on </w:t>
+      </w:r>
+      <w:r>
+        <w:rPr>
+          <w:rFonts w:ascii="Times New Roman" w:hAnsi="Times New Roman" w:cs="Times New Roman"/>
+          <w:sz w:val="24"/>
+          <w:szCs w:val="24"/>
+        </w:rPr>
+        <w:t xml:space="preserve">at least one </w:t>
+      </w:r>
+      <w:proofErr w:type="gramStart"/>
+      <w:r>
+        <w:rPr>
+          <w:rFonts w:ascii="Times New Roman" w:hAnsi="Times New Roman" w:cs="Times New Roman"/>
+          <w:sz w:val="24"/>
+          <w:szCs w:val="24"/>
+        </w:rPr>
+        <w:t>criteria</w:t>
+      </w:r>
+      <w:proofErr w:type="gramEnd"/>
+      <w:r>
+        <w:rPr>
+          <w:rFonts w:ascii="Times New Roman" w:hAnsi="Times New Roman" w:cs="Times New Roman"/>
+          <w:sz w:val="24"/>
+          <w:szCs w:val="24"/>
+        </w:rPr>
+        <w:t xml:space="preserve">. </w:t>
       </w:r>
     </w:p>
     <w:p>
@@ -237,7 +321,7 @@
           <w:sz w:val="24"/>
           <w:szCs w:val="24"/>
         </w:rPr>
-        <w:t xml:space="preserve">The system shall have a security feature for new resource submissions. </w:t>
+        <w:t xml:space="preserve">Users shall be able to submit a request for a new mental health resource to be added to the database through a form on the website. </w:t>
       </w:r>
     </w:p>
     <w:p>
@@ -259,7 +343,7 @@
           <w:sz w:val="24"/>
           <w:szCs w:val="24"/>
         </w:rPr>
-        <w:t xml:space="preserve">The system shall not allow unauthorized users to directly add new resources to the database. </w:t>
+        <w:t xml:space="preserve">The system shall have a security feature for new resource submissions. </w:t>
       </w:r>
     </w:p>
     <w:p>
@@ -281,7 +365,7 @@
           <w:sz w:val="24"/>
           <w:szCs w:val="24"/>
         </w:rPr>
-        <w:t xml:space="preserve">The system shall display a global list on the home page. </w:t>
+        <w:t xml:space="preserve">The system shall not allow unauthorized users to directly add new resources to the database. </w:t>
       </w:r>
     </w:p>
     <w:p>
@@ -303,7 +387,7 @@
           <w:sz w:val="24"/>
           <w:szCs w:val="24"/>
         </w:rPr>
-        <w:t xml:space="preserve">The system shall separate this global list into genres on the home page. </w:t>
+        <w:t xml:space="preserve">The system shall display a global list on the home page. </w:t>
       </w:r>
     </w:p>
     <w:p>
@@ -325,7 +409,34 @@
           <w:sz w:val="24"/>
           <w:szCs w:val="24"/>
         </w:rPr>
-        <w:t xml:space="preserve">The system shall have a database to store resources long term. </w:t>
+        <w:t xml:space="preserve">The system shall separate this global list into genres on the home page. </w:t>
+      </w:r>
+    </w:p>
+    <w:p>
+      <w:pPr>
+        <w:pStyle w:val="ListParagraph"/>
+        <w:rPr>
+          <w:rFonts w:ascii="Times New Roman" w:hAnsi="Times New Roman" w:cs="Times New Roman"/>
+          <w:sz w:val="24"/>
+          <w:szCs w:val="24"/>
+        </w:rPr>
+      </w:pPr>
+    </w:p>
+    <w:p>
+      <w:pPr>
+        <w:rPr>
+          <w:rFonts w:ascii="Times New Roman" w:hAnsi="Times New Roman" w:cs="Times New Roman"/>
+          <w:sz w:val="24"/>
+          <w:szCs w:val="24"/>
+        </w:rPr>
+      </w:pPr>
+      <w:r>
+        <w:rPr>
+          <w:rFonts w:ascii="Times New Roman" w:hAnsi="Times New Roman" w:cs="Times New Roman"/>
+          <w:sz w:val="24"/>
+          <w:szCs w:val="24"/>
+        </w:rPr>
+        <w:t>Optional:</w:t>
       </w:r>
     </w:p>
     <w:p>
@@ -347,7 +458,7 @@
           <w:sz w:val="24"/>
           <w:szCs w:val="24"/>
         </w:rPr>
-        <w:t xml:space="preserve">The system shall allow for CRUD operations on the database. </w:t>
+        <w:t xml:space="preserve">The system may have advanced search based on multiple criteria. </w:t>
       </w:r>
     </w:p>
     <w:p>
@@ -363,22 +474,31 @@
           <w:szCs w:val="24"/>
         </w:rPr>
       </w:pPr>
-    </w:p>
-    <w:p>
-      <w:pPr>
-        <w:rPr>
-          <w:rFonts w:ascii="Times New Roman" w:hAnsi="Times New Roman" w:cs="Times New Roman"/>
-          <w:sz w:val="24"/>
-          <w:szCs w:val="24"/>
-        </w:rPr>
-      </w:pPr>
-      <w:r>
-        <w:rPr>
-          <w:rFonts w:ascii="Times New Roman" w:hAnsi="Times New Roman" w:cs="Times New Roman"/>
-          <w:sz w:val="24"/>
-          <w:szCs w:val="24"/>
-        </w:rPr>
-        <w:t>Optional:</w:t>
+      <w:r>
+        <w:rPr>
+          <w:rFonts w:ascii="Times New Roman" w:hAnsi="Times New Roman" w:cs="Times New Roman"/>
+          <w:sz w:val="24"/>
+          <w:szCs w:val="24"/>
+        </w:rPr>
+        <w:t xml:space="preserve">The system may confirm submission of new </w:t>
+      </w:r>
+      <w:proofErr w:type="gramStart"/>
+      <w:r>
+        <w:rPr>
+          <w:rFonts w:ascii="Times New Roman" w:hAnsi="Times New Roman" w:cs="Times New Roman"/>
+          <w:sz w:val="24"/>
+          <w:szCs w:val="24"/>
+        </w:rPr>
+        <w:t>resource</w:t>
+      </w:r>
+      <w:proofErr w:type="gramEnd"/>
+      <w:r>
+        <w:rPr>
+          <w:rFonts w:ascii="Times New Roman" w:hAnsi="Times New Roman" w:cs="Times New Roman"/>
+          <w:sz w:val="24"/>
+          <w:szCs w:val="24"/>
+        </w:rPr>
+        <w:t xml:space="preserve">. </w:t>
       </w:r>
     </w:p>
     <w:p>
@@ -400,7 +520,104 @@
           <w:sz w:val="24"/>
           <w:szCs w:val="24"/>
         </w:rPr>
-        <w:t xml:space="preserve">The system may have advanced search based on multiple criteria. </w:t>
+        <w:t xml:space="preserve">The system may have a search option for a geographical area. </w:t>
+      </w:r>
+    </w:p>
+    <w:p>
+      <w:pPr>
+        <w:rPr>
+          <w:rFonts w:ascii="Times New Roman" w:hAnsi="Times New Roman" w:cs="Times New Roman"/>
+          <w:sz w:val="24"/>
+          <w:szCs w:val="24"/>
+        </w:rPr>
+      </w:pPr>
+      <w:r>
+        <w:rPr>
+          <w:rFonts w:ascii="Times New Roman" w:hAnsi="Times New Roman" w:cs="Times New Roman"/>
+          <w:sz w:val="24"/>
+          <w:szCs w:val="24"/>
+        </w:rPr>
+        <w:t>Functional – what the solution MUST do:</w:t>
+      </w:r>
+    </w:p>
+    <w:p>
+      <w:pPr>
+        <w:rPr>
+          <w:rFonts w:ascii="Times New Roman" w:hAnsi="Times New Roman" w:cs="Times New Roman"/>
+          <w:sz w:val="24"/>
+          <w:szCs w:val="24"/>
+        </w:rPr>
+      </w:pPr>
+      <w:r>
+        <w:rPr>
+          <w:rFonts w:ascii="Times New Roman" w:hAnsi="Times New Roman" w:cs="Times New Roman"/>
+          <w:sz w:val="24"/>
+          <w:szCs w:val="24"/>
+        </w:rPr>
+        <w:t>Non-functional – describes what constraints exist on the solution:</w:t>
+      </w:r>
+    </w:p>
+    <w:p>
+      <w:pPr>
+        <w:numPr>
+          <w:ilvl w:val="0"/>
+          <w:numId w:val="3"/>
+        </w:numPr>
+        <w:rPr>
+          <w:rFonts w:ascii="Times New Roman" w:hAnsi="Times New Roman" w:cs="Times New Roman"/>
+          <w:sz w:val="24"/>
+          <w:szCs w:val="24"/>
+        </w:rPr>
+      </w:pPr>
+      <w:r>
+        <w:rPr>
+          <w:rFonts w:ascii="Times New Roman" w:hAnsi="Times New Roman" w:cs="Times New Roman"/>
+          <w:sz w:val="24"/>
+          <w:szCs w:val="24"/>
+        </w:rPr>
+        <w:t>Constraints can be performance related or address the “</w:t>
+      </w:r>
+      <w:proofErr w:type="spellStart"/>
+      <w:proofErr w:type="gramStart"/>
+      <w:r>
+        <w:rPr>
+          <w:rFonts w:ascii="Times New Roman" w:hAnsi="Times New Roman" w:cs="Times New Roman"/>
+          <w:sz w:val="24"/>
+          <w:szCs w:val="24"/>
+        </w:rPr>
+        <w:t>ilities</w:t>
+      </w:r>
+      <w:proofErr w:type="spellEnd"/>
+      <w:proofErr w:type="gramEnd"/>
+      <w:r>
+        <w:rPr>
+          <w:rFonts w:ascii="Times New Roman" w:hAnsi="Times New Roman" w:cs="Times New Roman"/>
+          <w:sz w:val="24"/>
+          <w:szCs w:val="24"/>
+        </w:rPr>
+        <w:t>”</w:t>
+      </w:r>
+    </w:p>
+    <w:p>
+      <w:pPr>
+        <w:numPr>
+          <w:ilvl w:val="1"/>
+          <w:numId w:val="3"/>
+        </w:numPr>
+        <w:rPr>
+          <w:rFonts w:ascii="Times New Roman" w:hAnsi="Times New Roman" w:cs="Times New Roman"/>
+          <w:sz w:val="24"/>
+          <w:szCs w:val="24"/>
+        </w:rPr>
+      </w:pPr>
+      <w:r>
+        <w:rPr>
+          <w:rFonts w:ascii="Times New Roman" w:hAnsi="Times New Roman" w:cs="Times New Roman"/>
+          <w:sz w:val="24"/>
+          <w:szCs w:val="24"/>
+          <w:highlight w:val="white"/>
+        </w:rPr>
+        <w:t>Portability, Security, Maintainability, Reliability, Scalability, Reusability, Flexibility</w:t>
       </w:r>
     </w:p>
     <w:p>
@@ -422,7 +639,24 @@
           <w:sz w:val="24"/>
           <w:szCs w:val="24"/>
         </w:rPr>
-        <w:t xml:space="preserve">The system may confirm submission of new resource. </w:t>
+        <w:lastRenderedPageBreak/>
+        <w:t xml:space="preserve">The solution </w:t>
+      </w:r>
+      <w:r>
+        <w:rPr>
+          <w:rFonts w:ascii="Times New Roman" w:hAnsi="Times New Roman" w:cs="Times New Roman"/>
+          <w:sz w:val="24"/>
+          <w:szCs w:val="24"/>
+        </w:rPr>
+        <w:t xml:space="preserve">shall load resources </w:t>
+      </w:r>
+      <w:r>
+        <w:rPr>
+          <w:rFonts w:ascii="Times New Roman" w:hAnsi="Times New Roman" w:cs="Times New Roman"/>
+          <w:sz w:val="24"/>
+          <w:szCs w:val="24"/>
+        </w:rPr>
+        <w:t xml:space="preserve">in &lt;= 1 second from the point the URL is entered in a browser. </w:t>
       </w:r>
     </w:p>
     <w:p>
@@ -444,102 +678,7 @@
           <w:sz w:val="24"/>
           <w:szCs w:val="24"/>
         </w:rPr>
-        <w:t xml:space="preserve">The system may have a search option for a geographical area. </w:t>
-      </w:r>
-    </w:p>
-    <w:p>
-      <w:pPr>
-        <w:rPr>
-          <w:rFonts w:ascii="Times New Roman" w:hAnsi="Times New Roman" w:cs="Times New Roman"/>
-          <w:sz w:val="24"/>
-          <w:szCs w:val="24"/>
-        </w:rPr>
-      </w:pPr>
-      <w:r>
-        <w:rPr>
-          <w:rFonts w:ascii="Times New Roman" w:hAnsi="Times New Roman" w:cs="Times New Roman"/>
-          <w:sz w:val="24"/>
-          <w:szCs w:val="24"/>
-        </w:rPr>
-        <w:t>Functional – what the solution MUST do:</w:t>
-      </w:r>
-    </w:p>
-    <w:p>
-      <w:pPr>
-        <w:rPr>
-          <w:rFonts w:ascii="Times New Roman" w:hAnsi="Times New Roman" w:cs="Times New Roman"/>
-          <w:sz w:val="24"/>
-          <w:szCs w:val="24"/>
-        </w:rPr>
-      </w:pPr>
-      <w:r>
-        <w:rPr>
-          <w:rFonts w:ascii="Times New Roman" w:hAnsi="Times New Roman" w:cs="Times New Roman"/>
-          <w:sz w:val="24"/>
-          <w:szCs w:val="24"/>
-        </w:rPr>
-        <w:t>Non-functional – describes what constraints exist on the solution:</w:t>
-      </w:r>
-    </w:p>
-    <w:p>
-      <w:pPr>
-        <w:numPr>
-          <w:ilvl w:val="0"/>
-          <w:numId w:val="3"/>
-        </w:numPr>
-        <w:rPr>
-          <w:rFonts w:ascii="Times New Roman" w:hAnsi="Times New Roman" w:cs="Times New Roman"/>
-          <w:sz w:val="24"/>
-          <w:szCs w:val="24"/>
-        </w:rPr>
-      </w:pPr>
-      <w:r>
-        <w:rPr>
-          <w:rFonts w:ascii="Times New Roman" w:hAnsi="Times New Roman" w:cs="Times New Roman"/>
-          <w:sz w:val="24"/>
-          <w:szCs w:val="24"/>
-        </w:rPr>
-        <w:t>Constraints can be performance related or address the “</w:t>
-      </w:r>
-      <w:proofErr w:type="spellStart"/>
-      <w:r>
-        <w:rPr>
-          <w:rFonts w:ascii="Times New Roman" w:hAnsi="Times New Roman" w:cs="Times New Roman"/>
-          <w:sz w:val="24"/>
-          <w:szCs w:val="24"/>
-        </w:rPr>
-        <w:t>ilities</w:t>
-      </w:r>
-      <w:proofErr w:type="spellEnd"/>
-      <w:r>
-        <w:rPr>
-          <w:rFonts w:ascii="Times New Roman" w:hAnsi="Times New Roman" w:cs="Times New Roman"/>
-          <w:sz w:val="24"/>
-          <w:szCs w:val="24"/>
-        </w:rPr>
-        <w:t>”</w:t>
-      </w:r>
-    </w:p>
-    <w:p>
-      <w:pPr>
-        <w:numPr>
-          <w:ilvl w:val="1"/>
-          <w:numId w:val="3"/>
-        </w:numPr>
-        <w:rPr>
-          <w:rFonts w:ascii="Times New Roman" w:hAnsi="Times New Roman" w:cs="Times New Roman"/>
-          <w:sz w:val="24"/>
-          <w:szCs w:val="24"/>
-        </w:rPr>
-      </w:pPr>
-      <w:r>
-        <w:rPr>
-          <w:rFonts w:ascii="Times New Roman" w:hAnsi="Times New Roman" w:cs="Times New Roman"/>
-          <w:sz w:val="24"/>
-          <w:szCs w:val="24"/>
-          <w:highlight w:val="white"/>
-        </w:rPr>
-        <w:t>Portability, Security, Maintainability, Reliability, Scalability, Reusability, Flexibility</w:t>
+        <w:t xml:space="preserve">Search results shall be displayed &lt;= 1second after the search button is selected. </w:t>
       </w:r>
     </w:p>
     <w:p>
@@ -561,15 +700,7 @@
           <w:sz w:val="24"/>
           <w:szCs w:val="24"/>
         </w:rPr>
-        <w:t xml:space="preserve">The solution </w:t>
-      </w:r>
-      <w:r>
-        <w:rPr>
-          <w:rFonts w:ascii="Times New Roman" w:hAnsi="Times New Roman" w:cs="Times New Roman"/>
-          <w:sz w:val="24"/>
-          <w:szCs w:val="24"/>
-        </w:rPr>
-        <w:t xml:space="preserve">shall load resources in a timely manner. </w:t>
+        <w:t xml:space="preserve">The system shall have security measures for submissions. </w:t>
       </w:r>
     </w:p>
     <w:p>
@@ -591,7 +722,7 @@
           <w:sz w:val="24"/>
           <w:szCs w:val="24"/>
         </w:rPr>
-        <w:t xml:space="preserve">The system shall have security measures for submissions. </w:t>
+        <w:t xml:space="preserve">The site shall be system compliant. </w:t>
       </w:r>
     </w:p>
     <w:p>
@@ -613,24 +744,15 @@
           <w:sz w:val="24"/>
           <w:szCs w:val="24"/>
         </w:rPr>
-        <w:lastRenderedPageBreak/>
-        <w:t>The system shall have accessibility features to ensure usability</w:t>
-      </w:r>
-      <w:r>
-        <w:rPr>
-          <w:rFonts w:ascii="Times New Roman" w:hAnsi="Times New Roman" w:cs="Times New Roman"/>
-          <w:sz w:val="24"/>
-          <w:szCs w:val="24"/>
-        </w:rPr>
-        <w:t xml:space="preserve"> by disabled persons</w:t>
-      </w:r>
-      <w:r>
-        <w:rPr>
-          <w:rFonts w:ascii="Times New Roman" w:hAnsi="Times New Roman" w:cs="Times New Roman"/>
-          <w:sz w:val="24"/>
-          <w:szCs w:val="24"/>
-        </w:rPr>
-        <w:t xml:space="preserve">. </w:t>
+        <w:t>The system shall handle 500 concurrent users at a time</w:t>
+      </w:r>
+      <w:r>
+        <w:rPr>
+          <w:rFonts w:ascii="Times New Roman" w:hAnsi="Times New Roman" w:cs="Times New Roman"/>
+          <w:sz w:val="24"/>
+          <w:szCs w:val="24"/>
+        </w:rPr>
+        <w:t xml:space="preserve"> without performance degradation. </w:t>
       </w:r>
     </w:p>
     <w:p>
@@ -652,23 +774,23 @@
           <w:sz w:val="24"/>
           <w:szCs w:val="24"/>
         </w:rPr>
-        <w:t>The system shall handle a growing number of users with</w:t>
-      </w:r>
-      <w:r>
-        <w:rPr>
-          <w:rFonts w:ascii="Times New Roman" w:hAnsi="Times New Roman" w:cs="Times New Roman"/>
-          <w:sz w:val="24"/>
-          <w:szCs w:val="24"/>
-        </w:rPr>
-        <w:t>out</w:t>
-      </w:r>
-      <w:r>
-        <w:rPr>
-          <w:rFonts w:ascii="Times New Roman" w:hAnsi="Times New Roman" w:cs="Times New Roman"/>
-          <w:sz w:val="24"/>
-          <w:szCs w:val="24"/>
-        </w:rPr>
-        <w:t xml:space="preserve"> performance degradation. </w:t>
+        <w:t xml:space="preserve">The system shall </w:t>
+      </w:r>
+      <w:r>
+        <w:rPr>
+          <w:rFonts w:ascii="Times New Roman" w:hAnsi="Times New Roman" w:cs="Times New Roman"/>
+          <w:sz w:val="24"/>
+          <w:szCs w:val="24"/>
+        </w:rPr>
+        <w:t>load 12 resources on a page at a time</w:t>
+      </w:r>
+      <w:r>
+        <w:rPr>
+          <w:rFonts w:ascii="Times New Roman" w:hAnsi="Times New Roman" w:cs="Times New Roman"/>
+          <w:sz w:val="24"/>
+          <w:szCs w:val="24"/>
+        </w:rPr>
+        <w:t xml:space="preserve"> without performance degradation. </w:t>
       </w:r>
     </w:p>
     <w:p>
@@ -690,33 +812,7 @@
           <w:sz w:val="24"/>
           <w:szCs w:val="24"/>
         </w:rPr>
-        <w:t xml:space="preserve">The system shall handle a growing number of resources </w:t>
-      </w:r>
-      <w:proofErr w:type="spellStart"/>
-      <w:r>
-        <w:rPr>
-          <w:rFonts w:ascii="Times New Roman" w:hAnsi="Times New Roman" w:cs="Times New Roman"/>
-          <w:sz w:val="24"/>
-          <w:szCs w:val="24"/>
-        </w:rPr>
-        <w:t>without</w:t>
-      </w:r>
-      <w:r>
-        <w:rPr>
-          <w:rFonts w:ascii="Times New Roman" w:hAnsi="Times New Roman" w:cs="Times New Roman"/>
-          <w:sz w:val="24"/>
-          <w:szCs w:val="24"/>
-        </w:rPr>
-        <w:t>out</w:t>
-      </w:r>
-      <w:proofErr w:type="spellEnd"/>
-      <w:r>
-        <w:rPr>
-          <w:rFonts w:ascii="Times New Roman" w:hAnsi="Times New Roman" w:cs="Times New Roman"/>
-          <w:sz w:val="24"/>
-          <w:szCs w:val="24"/>
-        </w:rPr>
-        <w:t xml:space="preserve"> performance degradation. </w:t>
+        <w:t xml:space="preserve">The system interface shall be intuitive. </w:t>
       </w:r>
     </w:p>
     <w:p>
@@ -738,7 +834,25 @@
           <w:sz w:val="24"/>
           <w:szCs w:val="24"/>
         </w:rPr>
-        <w:t xml:space="preserve">The system interface shall be intuitive. </w:t>
+        <w:t xml:space="preserve">The system shall allow for new pages to be created is so needed </w:t>
+      </w:r>
+      <w:proofErr w:type="gramStart"/>
+      <w:r>
+        <w:rPr>
+          <w:rFonts w:ascii="Times New Roman" w:hAnsi="Times New Roman" w:cs="Times New Roman"/>
+          <w:sz w:val="24"/>
+          <w:szCs w:val="24"/>
+        </w:rPr>
+        <w:t>at a later time</w:t>
+      </w:r>
+      <w:proofErr w:type="gramEnd"/>
+      <w:r>
+        <w:rPr>
+          <w:rFonts w:ascii="Times New Roman" w:hAnsi="Times New Roman" w:cs="Times New Roman"/>
+          <w:sz w:val="24"/>
+          <w:szCs w:val="24"/>
+        </w:rPr>
+        <w:t xml:space="preserve">. </w:t>
       </w:r>
     </w:p>
     <w:p>
@@ -754,6 +868,32 @@
           <w:szCs w:val="24"/>
         </w:rPr>
       </w:pPr>
+      <w:r>
+        <w:rPr>
+          <w:rFonts w:ascii="Times New Roman" w:hAnsi="Times New Roman" w:cs="Times New Roman"/>
+          <w:sz w:val="24"/>
+          <w:szCs w:val="24"/>
+        </w:rPr>
+        <w:t xml:space="preserve">The system shall allow for expansion to cater to more user groups if </w:t>
+      </w:r>
+      <w:proofErr w:type="gramStart"/>
+      <w:r>
+        <w:rPr>
+          <w:rFonts w:ascii="Times New Roman" w:hAnsi="Times New Roman" w:cs="Times New Roman"/>
+          <w:sz w:val="24"/>
+          <w:szCs w:val="24"/>
+        </w:rPr>
+        <w:t>so</w:t>
+      </w:r>
+      <w:proofErr w:type="gramEnd"/>
+      <w:r>
+        <w:rPr>
+          <w:rFonts w:ascii="Times New Roman" w:hAnsi="Times New Roman" w:cs="Times New Roman"/>
+          <w:sz w:val="24"/>
+          <w:szCs w:val="24"/>
+        </w:rPr>
+        <w:t xml:space="preserve"> needed at a later time. </w:t>
+      </w:r>
     </w:p>
     <w:p>
       <w:pPr>
@@ -1062,7 +1202,7 @@
         <w:ind w:left="720" w:hanging="360"/>
       </w:pPr>
     </w:lvl>
-    <w:lvl w:ilvl="1" w:tplc="04090019" w:tentative="1">
+    <w:lvl w:ilvl="1" w:tplc="04090019">
       <w:start w:val="1"/>
       <w:numFmt w:val="lowerLetter"/>
       <w:lvlText w:val="%2."/>

</xml_diff>